<commit_message>
Import libraries Babel and money.
</commit_message>
<xml_diff>
--- a/MATRIZ.docx
+++ b/MATRIZ.docx
@@ -1111,15 +1111,6 @@
     <w:p>
       <w:pPr>
         <w:spacing w:after="0"/>
-        <w:rPr>
-          <w:rFonts w:cs="Calibri"/>
-          <w:sz w:val="22"/>
-        </w:rPr>
-      </w:pPr>
-    </w:p>
-    <w:p>
-      <w:pPr>
-        <w:spacing w:after="0"/>
         <w:jc w:val="left"/>
         <w:rPr>
           <w:rFonts w:cs="Calibri"/>
@@ -1131,6 +1122,64 @@
           <w:rFonts w:cs="Calibri"/>
           <w:sz w:val="22"/>
         </w:rPr>
+        <w:t>{{lote0</w:t>
+      </w:r>
+      <w:proofErr w:type="gramStart"/>
+      <w:r>
+        <w:rPr>
+          <w:rFonts w:cs="Calibri"/>
+          <w:sz w:val="22"/>
+        </w:rPr>
+        <w:t>}}</w:t>
+      </w:r>
+      <w:r>
+        <w:rPr>
+          <w:rFonts w:cs="Calibri"/>
+          <w:sz w:val="22"/>
+        </w:rPr>
+        <w:t>{</w:t>
+      </w:r>
+      <w:proofErr w:type="gramEnd"/>
+      <w:r>
+        <w:rPr>
+          <w:rFonts w:cs="Calibri"/>
+          <w:sz w:val="22"/>
+        </w:rPr>
+        <w:t>{</w:t>
+      </w:r>
+      <w:r>
+        <w:rPr>
+          <w:rFonts w:cs="Calibri"/>
+          <w:sz w:val="22"/>
+        </w:rPr>
+        <w:t>lote0</w:t>
+      </w:r>
+      <w:r>
+        <w:rPr>
+          <w:rFonts w:cs="Calibri"/>
+          <w:sz w:val="22"/>
+        </w:rPr>
+        <w:t>item</w:t>
+      </w:r>
+      <w:r>
+        <w:rPr>
+          <w:rFonts w:cs="Calibri"/>
+          <w:sz w:val="22"/>
+        </w:rPr>
+        <w:t>0</w:t>
+      </w:r>
+      <w:r>
+        <w:rPr>
+          <w:rFonts w:cs="Calibri"/>
+          <w:sz w:val="22"/>
+        </w:rPr>
+        <w:t>}}</w:t>
+      </w:r>
+      <w:r>
+        <w:rPr>
+          <w:rFonts w:cs="Calibri"/>
+          <w:sz w:val="22"/>
+        </w:rPr>
         <w:t>{{</w:t>
       </w:r>
       <w:r>
@@ -1138,14 +1187,148 @@
           <w:rFonts w:cs="Calibri"/>
           <w:sz w:val="22"/>
         </w:rPr>
-        <w:t>item</w:t>
-      </w:r>
-      <w:r>
-        <w:rPr>
-          <w:rFonts w:cs="Calibri"/>
-          <w:sz w:val="22"/>
-        </w:rPr>
-        <w:t>0</w:t>
+        <w:t>lote0</w:t>
+      </w:r>
+      <w:r>
+        <w:rPr>
+          <w:rFonts w:cs="Calibri"/>
+          <w:sz w:val="22"/>
+        </w:rPr>
+        <w:t>item1</w:t>
+      </w:r>
+      <w:r>
+        <w:rPr>
+          <w:rFonts w:cs="Calibri"/>
+          <w:sz w:val="22"/>
+        </w:rPr>
+        <w:t>}}{{</w:t>
+      </w:r>
+      <w:r>
+        <w:rPr>
+          <w:rFonts w:cs="Calibri"/>
+          <w:sz w:val="22"/>
+        </w:rPr>
+        <w:t>lote0</w:t>
+      </w:r>
+      <w:r>
+        <w:rPr>
+          <w:rFonts w:cs="Calibri"/>
+          <w:sz w:val="22"/>
+        </w:rPr>
+        <w:t>item2</w:t>
+      </w:r>
+      <w:r>
+        <w:rPr>
+          <w:rFonts w:cs="Calibri"/>
+          <w:sz w:val="22"/>
+        </w:rPr>
+        <w:t>}}{{</w:t>
+      </w:r>
+      <w:r>
+        <w:rPr>
+          <w:rFonts w:cs="Calibri"/>
+          <w:sz w:val="22"/>
+        </w:rPr>
+        <w:t>lote0</w:t>
+      </w:r>
+      <w:r>
+        <w:rPr>
+          <w:rFonts w:cs="Calibri"/>
+          <w:sz w:val="22"/>
+        </w:rPr>
+        <w:t>item3</w:t>
+      </w:r>
+      <w:r>
+        <w:rPr>
+          <w:rFonts w:cs="Calibri"/>
+          <w:sz w:val="22"/>
+        </w:rPr>
+        <w:t>}}{{</w:t>
+      </w:r>
+      <w:r>
+        <w:rPr>
+          <w:rFonts w:cs="Calibri"/>
+          <w:sz w:val="22"/>
+        </w:rPr>
+        <w:t>lote0</w:t>
+      </w:r>
+      <w:r>
+        <w:rPr>
+          <w:rFonts w:cs="Calibri"/>
+          <w:sz w:val="22"/>
+        </w:rPr>
+        <w:t>item4</w:t>
+      </w:r>
+      <w:r>
+        <w:rPr>
+          <w:rFonts w:cs="Calibri"/>
+          <w:sz w:val="22"/>
+        </w:rPr>
+        <w:t>}}{{</w:t>
+      </w:r>
+      <w:r>
+        <w:rPr>
+          <w:rFonts w:cs="Calibri"/>
+          <w:sz w:val="22"/>
+        </w:rPr>
+        <w:t>lote0</w:t>
+      </w:r>
+      <w:r>
+        <w:rPr>
+          <w:rFonts w:cs="Calibri"/>
+          <w:sz w:val="22"/>
+        </w:rPr>
+        <w:t>item5</w:t>
+      </w:r>
+      <w:r>
+        <w:rPr>
+          <w:rFonts w:cs="Calibri"/>
+          <w:sz w:val="22"/>
+        </w:rPr>
+        <w:t>}</w:t>
+      </w:r>
+      <w:r>
+        <w:rPr>
+          <w:rFonts w:cs="Calibri"/>
+          <w:sz w:val="22"/>
+        </w:rPr>
+        <w:t>}{{total_lote0}}</w:t>
+      </w:r>
+    </w:p>
+    <w:p>
+      <w:pPr>
+        <w:tabs>
+          <w:tab w:val="left" w:pos="2160"/>
+        </w:tabs>
+        <w:spacing w:after="0"/>
+        <w:jc w:val="left"/>
+        <w:rPr>
+          <w:rFonts w:cs="Calibri"/>
+          <w:sz w:val="22"/>
+        </w:rPr>
+      </w:pPr>
+    </w:p>
+    <w:p>
+      <w:pPr>
+        <w:spacing w:after="0"/>
+        <w:rPr>
+          <w:rFonts w:cs="Calibri"/>
+          <w:sz w:val="22"/>
+        </w:rPr>
+      </w:pPr>
+      <w:r>
+        <w:rPr>
+          <w:rFonts w:cs="Calibri"/>
+          <w:sz w:val="22"/>
+        </w:rPr>
+        <w:t>{{lote</w:t>
+      </w:r>
+      <w:r>
+        <w:rPr>
+          <w:rFonts w:cs="Calibri"/>
+          <w:sz w:val="22"/>
+        </w:rPr>
+        <w:t>1</w:t>
       </w:r>
       <w:r>
         <w:rPr>
@@ -1169,14 +1352,203 @@
           <w:rFonts w:cs="Calibri"/>
           <w:sz w:val="22"/>
         </w:rPr>
-        <w:t>{{</w:t>
-      </w:r>
-      <w:r>
-        <w:rPr>
-          <w:rFonts w:cs="Calibri"/>
-          <w:sz w:val="22"/>
-        </w:rPr>
-        <w:t>item1</w:t>
+        <w:t>{{lote</w:t>
+      </w:r>
+      <w:r>
+        <w:rPr>
+          <w:rFonts w:cs="Calibri"/>
+          <w:sz w:val="22"/>
+        </w:rPr>
+        <w:t>1</w:t>
+      </w:r>
+      <w:r>
+        <w:rPr>
+          <w:rFonts w:cs="Calibri"/>
+          <w:sz w:val="22"/>
+        </w:rPr>
+        <w:t>item0}}</w:t>
+      </w:r>
+    </w:p>
+    <w:p>
+      <w:pPr>
+        <w:spacing w:after="0"/>
+        <w:jc w:val="left"/>
+        <w:rPr>
+          <w:rFonts w:cs="Calibri"/>
+          <w:sz w:val="22"/>
+        </w:rPr>
+      </w:pPr>
+      <w:r>
+        <w:rPr>
+          <w:rFonts w:cs="Calibri"/>
+          <w:sz w:val="22"/>
+        </w:rPr>
+        <w:t>{{lote</w:t>
+      </w:r>
+      <w:r>
+        <w:rPr>
+          <w:rFonts w:cs="Calibri"/>
+          <w:sz w:val="22"/>
+        </w:rPr>
+        <w:t>1</w:t>
+      </w:r>
+      <w:r>
+        <w:rPr>
+          <w:rFonts w:cs="Calibri"/>
+          <w:sz w:val="22"/>
+        </w:rPr>
+        <w:t>item1}}</w:t>
+      </w:r>
+    </w:p>
+    <w:p>
+      <w:pPr>
+        <w:spacing w:after="0"/>
+        <w:jc w:val="left"/>
+        <w:rPr>
+          <w:rFonts w:cs="Calibri"/>
+          <w:sz w:val="22"/>
+        </w:rPr>
+      </w:pPr>
+      <w:r>
+        <w:rPr>
+          <w:rFonts w:cs="Calibri"/>
+          <w:sz w:val="22"/>
+        </w:rPr>
+        <w:t>{{lote</w:t>
+      </w:r>
+      <w:r>
+        <w:rPr>
+          <w:rFonts w:cs="Calibri"/>
+          <w:sz w:val="22"/>
+        </w:rPr>
+        <w:t>1</w:t>
+      </w:r>
+      <w:r>
+        <w:rPr>
+          <w:rFonts w:cs="Calibri"/>
+          <w:sz w:val="22"/>
+        </w:rPr>
+        <w:t>item2}}</w:t>
+      </w:r>
+    </w:p>
+    <w:p>
+      <w:pPr>
+        <w:spacing w:after="0"/>
+        <w:jc w:val="left"/>
+        <w:rPr>
+          <w:rFonts w:cs="Calibri"/>
+          <w:sz w:val="22"/>
+        </w:rPr>
+      </w:pPr>
+      <w:r>
+        <w:rPr>
+          <w:rFonts w:cs="Calibri"/>
+          <w:sz w:val="22"/>
+        </w:rPr>
+        <w:t>{{lote</w:t>
+      </w:r>
+      <w:r>
+        <w:rPr>
+          <w:rFonts w:cs="Calibri"/>
+          <w:sz w:val="22"/>
+        </w:rPr>
+        <w:t>1</w:t>
+      </w:r>
+      <w:r>
+        <w:rPr>
+          <w:rFonts w:cs="Calibri"/>
+          <w:sz w:val="22"/>
+        </w:rPr>
+        <w:t>item3}}</w:t>
+      </w:r>
+    </w:p>
+    <w:p>
+      <w:pPr>
+        <w:spacing w:after="0"/>
+        <w:jc w:val="left"/>
+        <w:rPr>
+          <w:rFonts w:cs="Calibri"/>
+          <w:sz w:val="22"/>
+        </w:rPr>
+      </w:pPr>
+      <w:r>
+        <w:rPr>
+          <w:rFonts w:cs="Calibri"/>
+          <w:sz w:val="22"/>
+        </w:rPr>
+        <w:t>{{lote</w:t>
+      </w:r>
+      <w:r>
+        <w:rPr>
+          <w:rFonts w:cs="Calibri"/>
+          <w:sz w:val="22"/>
+        </w:rPr>
+        <w:t>1</w:t>
+      </w:r>
+      <w:r>
+        <w:rPr>
+          <w:rFonts w:cs="Calibri"/>
+          <w:sz w:val="22"/>
+        </w:rPr>
+        <w:t>item4}}</w:t>
+      </w:r>
+    </w:p>
+    <w:p>
+      <w:pPr>
+        <w:spacing w:after="0"/>
+        <w:jc w:val="left"/>
+        <w:rPr>
+          <w:rFonts w:cs="Calibri"/>
+          <w:sz w:val="22"/>
+        </w:rPr>
+      </w:pPr>
+      <w:r>
+        <w:rPr>
+          <w:rFonts w:cs="Calibri"/>
+          <w:sz w:val="22"/>
+        </w:rPr>
+        <w:t>{{lote</w:t>
+      </w:r>
+      <w:r>
+        <w:rPr>
+          <w:rFonts w:cs="Calibri"/>
+          <w:sz w:val="22"/>
+        </w:rPr>
+        <w:t>1</w:t>
+      </w:r>
+      <w:r>
+        <w:rPr>
+          <w:rFonts w:cs="Calibri"/>
+          <w:sz w:val="22"/>
+        </w:rPr>
+        <w:t>item5}}</w:t>
+      </w:r>
+    </w:p>
+    <w:p>
+      <w:pPr>
+        <w:tabs>
+          <w:tab w:val="left" w:pos="2160"/>
+        </w:tabs>
+        <w:spacing w:after="0"/>
+        <w:jc w:val="left"/>
+        <w:rPr>
+          <w:rFonts w:cs="Calibri"/>
+          <w:sz w:val="22"/>
+        </w:rPr>
+      </w:pPr>
+      <w:r>
+        <w:rPr>
+          <w:rFonts w:cs="Calibri"/>
+          <w:sz w:val="22"/>
+        </w:rPr>
+        <w:t>{{total_lote</w:t>
+      </w:r>
+      <w:r>
+        <w:rPr>
+          <w:rFonts w:cs="Calibri"/>
+          <w:sz w:val="22"/>
+        </w:rPr>
+        <w:t>1</w:t>
       </w:r>
       <w:r>
         <w:rPr>
@@ -1188,6 +1560,9 @@
     </w:p>
     <w:p>
       <w:pPr>
+        <w:tabs>
+          <w:tab w:val="left" w:pos="2160"/>
+        </w:tabs>
         <w:spacing w:after="0"/>
         <w:jc w:val="left"/>
         <w:rPr>
@@ -1195,19 +1570,21 @@
           <w:sz w:val="22"/>
         </w:rPr>
       </w:pPr>
-      <w:r>
-        <w:rPr>
-          <w:rFonts w:cs="Calibri"/>
-          <w:sz w:val="22"/>
-        </w:rPr>
-        <w:t>{{</w:t>
-      </w:r>
-      <w:r>
-        <w:rPr>
-          <w:rFonts w:cs="Calibri"/>
-          <w:sz w:val="22"/>
-        </w:rPr>
-        <w:t>item</w:t>
+    </w:p>
+    <w:p>
+      <w:pPr>
+        <w:spacing w:after="0"/>
+        <w:rPr>
+          <w:rFonts w:cs="Calibri"/>
+          <w:sz w:val="22"/>
+        </w:rPr>
+      </w:pPr>
+      <w:r>
+        <w:rPr>
+          <w:rFonts w:cs="Calibri"/>
+          <w:sz w:val="22"/>
+        </w:rPr>
+        <w:t>{{lote</w:t>
       </w:r>
       <w:r>
         <w:rPr>
@@ -1238,14 +1615,236 @@
           <w:rFonts w:cs="Calibri"/>
           <w:sz w:val="22"/>
         </w:rPr>
-        <w:t>{{</w:t>
-      </w:r>
-      <w:r>
-        <w:rPr>
-          <w:rFonts w:cs="Calibri"/>
-          <w:sz w:val="22"/>
-        </w:rPr>
-        <w:t>item</w:t>
+        <w:t>{{lote</w:t>
+      </w:r>
+      <w:r>
+        <w:rPr>
+          <w:rFonts w:cs="Calibri"/>
+          <w:sz w:val="22"/>
+        </w:rPr>
+        <w:t>2</w:t>
+      </w:r>
+      <w:r>
+        <w:rPr>
+          <w:rFonts w:cs="Calibri"/>
+          <w:sz w:val="22"/>
+        </w:rPr>
+        <w:t>item0}}</w:t>
+      </w:r>
+    </w:p>
+    <w:p>
+      <w:pPr>
+        <w:spacing w:after="0"/>
+        <w:jc w:val="left"/>
+        <w:rPr>
+          <w:rFonts w:cs="Calibri"/>
+          <w:sz w:val="22"/>
+        </w:rPr>
+      </w:pPr>
+      <w:r>
+        <w:rPr>
+          <w:rFonts w:cs="Calibri"/>
+          <w:sz w:val="22"/>
+        </w:rPr>
+        <w:t>{{lote</w:t>
+      </w:r>
+      <w:r>
+        <w:rPr>
+          <w:rFonts w:cs="Calibri"/>
+          <w:sz w:val="22"/>
+        </w:rPr>
+        <w:t>2</w:t>
+      </w:r>
+      <w:r>
+        <w:rPr>
+          <w:rFonts w:cs="Calibri"/>
+          <w:sz w:val="22"/>
+        </w:rPr>
+        <w:t>item1}}</w:t>
+      </w:r>
+    </w:p>
+    <w:p>
+      <w:pPr>
+        <w:spacing w:after="0"/>
+        <w:jc w:val="left"/>
+        <w:rPr>
+          <w:rFonts w:cs="Calibri"/>
+          <w:sz w:val="22"/>
+        </w:rPr>
+      </w:pPr>
+      <w:r>
+        <w:rPr>
+          <w:rFonts w:cs="Calibri"/>
+          <w:sz w:val="22"/>
+        </w:rPr>
+        <w:t>{{lote</w:t>
+      </w:r>
+      <w:r>
+        <w:rPr>
+          <w:rFonts w:cs="Calibri"/>
+          <w:sz w:val="22"/>
+        </w:rPr>
+        <w:t>2</w:t>
+      </w:r>
+      <w:r>
+        <w:rPr>
+          <w:rFonts w:cs="Calibri"/>
+          <w:sz w:val="22"/>
+        </w:rPr>
+        <w:t>item2}}</w:t>
+      </w:r>
+    </w:p>
+    <w:p>
+      <w:pPr>
+        <w:spacing w:after="0"/>
+        <w:jc w:val="left"/>
+        <w:rPr>
+          <w:rFonts w:cs="Calibri"/>
+          <w:sz w:val="22"/>
+        </w:rPr>
+      </w:pPr>
+      <w:r>
+        <w:rPr>
+          <w:rFonts w:cs="Calibri"/>
+          <w:sz w:val="22"/>
+        </w:rPr>
+        <w:t>{{lote</w:t>
+      </w:r>
+      <w:r>
+        <w:rPr>
+          <w:rFonts w:cs="Calibri"/>
+          <w:sz w:val="22"/>
+        </w:rPr>
+        <w:t>2</w:t>
+      </w:r>
+      <w:r>
+        <w:rPr>
+          <w:rFonts w:cs="Calibri"/>
+          <w:sz w:val="22"/>
+        </w:rPr>
+        <w:t>item3}}</w:t>
+      </w:r>
+    </w:p>
+    <w:p>
+      <w:pPr>
+        <w:spacing w:after="0"/>
+        <w:jc w:val="left"/>
+        <w:rPr>
+          <w:rFonts w:cs="Calibri"/>
+          <w:sz w:val="22"/>
+        </w:rPr>
+      </w:pPr>
+      <w:r>
+        <w:rPr>
+          <w:rFonts w:cs="Calibri"/>
+          <w:sz w:val="22"/>
+        </w:rPr>
+        <w:t>{{lote</w:t>
+      </w:r>
+      <w:r>
+        <w:rPr>
+          <w:rFonts w:cs="Calibri"/>
+          <w:sz w:val="22"/>
+        </w:rPr>
+        <w:t>2</w:t>
+      </w:r>
+      <w:r>
+        <w:rPr>
+          <w:rFonts w:cs="Calibri"/>
+          <w:sz w:val="22"/>
+        </w:rPr>
+        <w:t>item4}}</w:t>
+      </w:r>
+    </w:p>
+    <w:p>
+      <w:pPr>
+        <w:spacing w:after="0"/>
+        <w:jc w:val="left"/>
+        <w:rPr>
+          <w:rFonts w:cs="Calibri"/>
+          <w:sz w:val="22"/>
+        </w:rPr>
+      </w:pPr>
+      <w:r>
+        <w:rPr>
+          <w:rFonts w:cs="Calibri"/>
+          <w:sz w:val="22"/>
+        </w:rPr>
+        <w:t>{{lote</w:t>
+      </w:r>
+      <w:r>
+        <w:rPr>
+          <w:rFonts w:cs="Calibri"/>
+          <w:sz w:val="22"/>
+        </w:rPr>
+        <w:t>2</w:t>
+      </w:r>
+      <w:r>
+        <w:rPr>
+          <w:rFonts w:cs="Calibri"/>
+          <w:sz w:val="22"/>
+        </w:rPr>
+        <w:t>item5}}</w:t>
+      </w:r>
+    </w:p>
+    <w:p>
+      <w:pPr>
+        <w:tabs>
+          <w:tab w:val="left" w:pos="2160"/>
+        </w:tabs>
+        <w:spacing w:after="0"/>
+        <w:jc w:val="left"/>
+        <w:rPr>
+          <w:rFonts w:cs="Calibri"/>
+          <w:sz w:val="22"/>
+        </w:rPr>
+      </w:pPr>
+      <w:r>
+        <w:rPr>
+          <w:rFonts w:cs="Calibri"/>
+          <w:sz w:val="22"/>
+        </w:rPr>
+        <w:t>{{total_lote</w:t>
+      </w:r>
+      <w:r>
+        <w:rPr>
+          <w:rFonts w:cs="Calibri"/>
+          <w:sz w:val="22"/>
+        </w:rPr>
+        <w:t>2</w:t>
+      </w:r>
+      <w:r>
+        <w:rPr>
+          <w:rFonts w:cs="Calibri"/>
+          <w:sz w:val="22"/>
+        </w:rPr>
+        <w:t>}}</w:t>
+      </w:r>
+    </w:p>
+    <w:p>
+      <w:pPr>
+        <w:spacing w:after="0"/>
+        <w:jc w:val="left"/>
+        <w:rPr>
+          <w:rFonts w:cs="Calibri"/>
+          <w:sz w:val="22"/>
+        </w:rPr>
+      </w:pPr>
+    </w:p>
+    <w:p>
+      <w:pPr>
+        <w:spacing w:after="0"/>
+        <w:rPr>
+          <w:rFonts w:cs="Calibri"/>
+          <w:sz w:val="22"/>
+        </w:rPr>
+      </w:pPr>
+      <w:r>
+        <w:rPr>
+          <w:rFonts w:cs="Calibri"/>
+          <w:sz w:val="22"/>
+        </w:rPr>
+        <w:t>{{lote</w:t>
       </w:r>
       <w:r>
         <w:rPr>
@@ -1276,21 +1875,204 @@
           <w:rFonts w:cs="Calibri"/>
           <w:sz w:val="22"/>
         </w:rPr>
-        <w:t>{{</w:t>
-      </w:r>
-      <w:r>
-        <w:rPr>
-          <w:rFonts w:cs="Calibri"/>
-          <w:sz w:val="22"/>
-        </w:rPr>
-        <w:t>item</w:t>
-      </w:r>
-      <w:r>
-        <w:rPr>
-          <w:rFonts w:cs="Calibri"/>
-          <w:sz w:val="22"/>
-        </w:rPr>
-        <w:t>4</w:t>
+        <w:t>{{lote</w:t>
+      </w:r>
+      <w:r>
+        <w:rPr>
+          <w:rFonts w:cs="Calibri"/>
+          <w:sz w:val="22"/>
+        </w:rPr>
+        <w:t>3</w:t>
+      </w:r>
+      <w:r>
+        <w:rPr>
+          <w:rFonts w:cs="Calibri"/>
+          <w:sz w:val="22"/>
+        </w:rPr>
+        <w:t>item0}}</w:t>
+      </w:r>
+    </w:p>
+    <w:p>
+      <w:pPr>
+        <w:spacing w:after="0"/>
+        <w:jc w:val="left"/>
+        <w:rPr>
+          <w:rFonts w:cs="Calibri"/>
+          <w:sz w:val="22"/>
+        </w:rPr>
+      </w:pPr>
+      <w:r>
+        <w:rPr>
+          <w:rFonts w:cs="Calibri"/>
+          <w:sz w:val="22"/>
+        </w:rPr>
+        <w:t>{{lote</w:t>
+      </w:r>
+      <w:r>
+        <w:rPr>
+          <w:rFonts w:cs="Calibri"/>
+          <w:sz w:val="22"/>
+        </w:rPr>
+        <w:t>3</w:t>
+      </w:r>
+      <w:r>
+        <w:rPr>
+          <w:rFonts w:cs="Calibri"/>
+          <w:sz w:val="22"/>
+        </w:rPr>
+        <w:t>item1}}</w:t>
+      </w:r>
+    </w:p>
+    <w:p>
+      <w:pPr>
+        <w:spacing w:after="0"/>
+        <w:jc w:val="left"/>
+        <w:rPr>
+          <w:rFonts w:cs="Calibri"/>
+          <w:sz w:val="22"/>
+        </w:rPr>
+      </w:pPr>
+      <w:r>
+        <w:rPr>
+          <w:rFonts w:cs="Calibri"/>
+          <w:sz w:val="22"/>
+        </w:rPr>
+        <w:lastRenderedPageBreak/>
+        <w:t>{{lote</w:t>
+      </w:r>
+      <w:r>
+        <w:rPr>
+          <w:rFonts w:cs="Calibri"/>
+          <w:sz w:val="22"/>
+        </w:rPr>
+        <w:t>3</w:t>
+      </w:r>
+      <w:r>
+        <w:rPr>
+          <w:rFonts w:cs="Calibri"/>
+          <w:sz w:val="22"/>
+        </w:rPr>
+        <w:t>tem2}}</w:t>
+      </w:r>
+    </w:p>
+    <w:p>
+      <w:pPr>
+        <w:spacing w:after="0"/>
+        <w:jc w:val="left"/>
+        <w:rPr>
+          <w:rFonts w:cs="Calibri"/>
+          <w:sz w:val="22"/>
+        </w:rPr>
+      </w:pPr>
+      <w:r>
+        <w:rPr>
+          <w:rFonts w:cs="Calibri"/>
+          <w:sz w:val="22"/>
+        </w:rPr>
+        <w:t>{{lote</w:t>
+      </w:r>
+      <w:r>
+        <w:rPr>
+          <w:rFonts w:cs="Calibri"/>
+          <w:sz w:val="22"/>
+        </w:rPr>
+        <w:t>3</w:t>
+      </w:r>
+      <w:r>
+        <w:rPr>
+          <w:rFonts w:cs="Calibri"/>
+          <w:sz w:val="22"/>
+        </w:rPr>
+        <w:t>item3}}</w:t>
+      </w:r>
+    </w:p>
+    <w:p>
+      <w:pPr>
+        <w:spacing w:after="0"/>
+        <w:jc w:val="left"/>
+        <w:rPr>
+          <w:rFonts w:cs="Calibri"/>
+          <w:sz w:val="22"/>
+        </w:rPr>
+      </w:pPr>
+      <w:r>
+        <w:rPr>
+          <w:rFonts w:cs="Calibri"/>
+          <w:sz w:val="22"/>
+        </w:rPr>
+        <w:t>{{lote</w:t>
+      </w:r>
+      <w:r>
+        <w:rPr>
+          <w:rFonts w:cs="Calibri"/>
+          <w:sz w:val="22"/>
+        </w:rPr>
+        <w:t>3</w:t>
+      </w:r>
+      <w:r>
+        <w:rPr>
+          <w:rFonts w:cs="Calibri"/>
+          <w:sz w:val="22"/>
+        </w:rPr>
+        <w:t>item4}}</w:t>
+      </w:r>
+    </w:p>
+    <w:p>
+      <w:pPr>
+        <w:spacing w:after="0"/>
+        <w:jc w:val="left"/>
+        <w:rPr>
+          <w:rFonts w:cs="Calibri"/>
+          <w:sz w:val="22"/>
+        </w:rPr>
+      </w:pPr>
+      <w:r>
+        <w:rPr>
+          <w:rFonts w:cs="Calibri"/>
+          <w:sz w:val="22"/>
+        </w:rPr>
+        <w:t>{{lote</w:t>
+      </w:r>
+      <w:r>
+        <w:rPr>
+          <w:rFonts w:cs="Calibri"/>
+          <w:sz w:val="22"/>
+        </w:rPr>
+        <w:t>3</w:t>
+      </w:r>
+      <w:r>
+        <w:rPr>
+          <w:rFonts w:cs="Calibri"/>
+          <w:sz w:val="22"/>
+        </w:rPr>
+        <w:t>item5}}</w:t>
+      </w:r>
+    </w:p>
+    <w:p>
+      <w:pPr>
+        <w:tabs>
+          <w:tab w:val="left" w:pos="2160"/>
+        </w:tabs>
+        <w:spacing w:after="0"/>
+        <w:jc w:val="left"/>
+        <w:rPr>
+          <w:rFonts w:cs="Calibri"/>
+          <w:sz w:val="22"/>
+        </w:rPr>
+      </w:pPr>
+      <w:r>
+        <w:rPr>
+          <w:rFonts w:cs="Calibri"/>
+          <w:sz w:val="22"/>
+        </w:rPr>
+        <w:t>{{total_lote</w:t>
+      </w:r>
+      <w:r>
+        <w:rPr>
+          <w:rFonts w:cs="Calibri"/>
+          <w:sz w:val="22"/>
+        </w:rPr>
+        <w:t>3</w:t>
       </w:r>
       <w:r>
         <w:rPr>
@@ -1302,6 +2084,9 @@
     </w:p>
     <w:p>
       <w:pPr>
+        <w:tabs>
+          <w:tab w:val="left" w:pos="2160"/>
+        </w:tabs>
         <w:spacing w:after="0"/>
         <w:jc w:val="left"/>
         <w:rPr>
@@ -1309,34 +2094,6 @@
           <w:sz w:val="22"/>
         </w:rPr>
       </w:pPr>
-      <w:r>
-        <w:rPr>
-          <w:rFonts w:cs="Calibri"/>
-          <w:sz w:val="22"/>
-        </w:rPr>
-        <w:t>{{</w:t>
-      </w:r>
-      <w:r>
-        <w:rPr>
-          <w:rFonts w:cs="Calibri"/>
-          <w:sz w:val="22"/>
-        </w:rPr>
-        <w:t>item</w:t>
-      </w:r>
-      <w:r>
-        <w:rPr>
-          <w:rFonts w:cs="Calibri"/>
-          <w:sz w:val="22"/>
-        </w:rPr>
-        <w:t>5</w:t>
-      </w:r>
-      <w:r>
-        <w:rPr>
-          <w:rFonts w:cs="Calibri"/>
-          <w:sz w:val="22"/>
-        </w:rPr>
-        <w:t>}}</w:t>
-      </w:r>
     </w:p>
     <w:p>
       <w:pPr>
@@ -1965,7 +2722,6 @@
           <w:rFonts w:cs="Calibri"/>
           <w:sz w:val="22"/>
         </w:rPr>
-        <w:lastRenderedPageBreak/>
         <w:t xml:space="preserve">TOTAL DO LOTE 01 </w:t>
       </w:r>
       <w:proofErr w:type="gramStart"/>
@@ -2345,6 +3101,7 @@
           <w:rFonts w:cs="Calibri"/>
           <w:sz w:val="22"/>
         </w:rPr>
+        <w:lastRenderedPageBreak/>
         <w:t xml:space="preserve">VALOR UNITÁRIO: R$ </w:t>
       </w:r>
       <w:r>
@@ -3374,7 +4131,6 @@
           <w:rFonts w:cs="Calibri"/>
           <w:sz w:val="22"/>
         </w:rPr>
-        <w:lastRenderedPageBreak/>
         <w:t xml:space="preserve">ITEM </w:t>
       </w:r>
       <w:r>
@@ -3623,6 +4379,7 @@
           <w:rFonts w:cs="Calibri"/>
           <w:sz w:val="22"/>
         </w:rPr>
+        <w:lastRenderedPageBreak/>
         <w:t>TOTAL DOS LOTES 01, 02 E 03 ....</w:t>
       </w:r>
       <w:r>
@@ -4648,7 +5405,7 @@
   <w:style w:type="paragraph" w:default="1" w:styleId="Normal">
     <w:name w:val="Normal"/>
     <w:qFormat/>
-    <w:rsid w:val="008737FF"/>
+    <w:rsid w:val="008F0912"/>
     <w:pPr>
       <w:spacing w:after="160" w:line="360" w:lineRule="auto"/>
       <w:jc w:val="both"/>
@@ -4708,6 +5465,7 @@
   <w:style w:type="character" w:default="1" w:styleId="Fontepargpadro">
     <w:name w:val="Default Paragraph Font"/>
     <w:uiPriority w:val="1"/>
+    <w:semiHidden/>
     <w:unhideWhenUsed/>
   </w:style>
   <w:style w:type="table" w:default="1" w:styleId="Tabelanormal">

</xml_diff>